<commit_message>
fix search product use-case
</commit_message>
<xml_diff>
--- a/docs/requirements/ktpm1_Group06_use_case_specification.docx
+++ b/docs/requirements/ktpm1_Group06_use_case_specification.docx
@@ -1779,6 +1779,7 @@
       <w:pPr>
         <w:pStyle w:val="Heading2"/>
       </w:pPr>
+      <w:bookmarkStart w:id="4" w:name="_Hlk56505832"/>
       <w:r>
         <w:t>Use-case: Create an account</w:t>
       </w:r>
@@ -2065,6 +2066,7 @@
           </w:p>
         </w:tc>
       </w:tr>
+      <w:bookmarkEnd w:id="4"/>
     </w:tbl>
     <w:p/>
     <w:p>
@@ -2221,7 +2223,13 @@
               <w:spacing w:line="240" w:lineRule="auto"/>
             </w:pPr>
             <w:r>
-              <w:t xml:space="preserve">System display </w:t>
+              <w:t>System display</w:t>
+            </w:r>
+            <w:r>
+              <w:t>s</w:t>
+            </w:r>
+            <w:r>
+              <w:t xml:space="preserve"> </w:t>
             </w:r>
             <w:r>
               <w:t xml:space="preserve">list of </w:t>
@@ -2230,7 +2238,36 @@
               <w:t xml:space="preserve">products according to </w:t>
             </w:r>
             <w:r>
-              <w:t>the text</w:t>
+              <w:t xml:space="preserve">the </w:t>
+            </w:r>
+            <w:r>
+              <w:t>searching result</w:t>
+            </w:r>
+          </w:p>
+          <w:p>
+            <w:pPr>
+              <w:pStyle w:val="ListParagraph"/>
+              <w:numPr>
+                <w:ilvl w:val="0"/>
+                <w:numId w:val="32"/>
+              </w:numPr>
+              <w:spacing w:line="240" w:lineRule="auto"/>
+            </w:pPr>
+            <w:r>
+              <w:t>User clicks on a product</w:t>
+            </w:r>
+          </w:p>
+          <w:p>
+            <w:pPr>
+              <w:pStyle w:val="ListParagraph"/>
+              <w:numPr>
+                <w:ilvl w:val="0"/>
+                <w:numId w:val="32"/>
+              </w:numPr>
+              <w:spacing w:line="240" w:lineRule="auto"/>
+            </w:pPr>
+            <w:r>
+              <w:t>User goes to a page which displays that product’s information</w:t>
             </w:r>
           </w:p>
         </w:tc>
@@ -2287,7 +2324,10 @@
               <w:t>From</w:t>
             </w:r>
             <w:r>
-              <w:t xml:space="preserve"> #4 of the basic flow, system displays error message</w:t>
+              <w:t xml:space="preserve"> #4 of the basic flow, system displays </w:t>
+            </w:r>
+            <w:r>
+              <w:t>no product is found</w:t>
             </w:r>
           </w:p>
           <w:p>
@@ -2344,7 +2384,13 @@
           </w:tcPr>
           <w:p>
             <w:r>
-              <w:t xml:space="preserve">User views list of products </w:t>
+              <w:t xml:space="preserve">User view </w:t>
+            </w:r>
+            <w:r>
+              <w:t>a product’s information</w:t>
+            </w:r>
+            <w:r>
+              <w:t xml:space="preserve"> </w:t>
             </w:r>
           </w:p>
         </w:tc>

</xml_diff>